<commit_message>
Update 2023 06 (June)
</commit_message>
<xml_diff>
--- a/kaggle-ai-report-aiethicstheessay.docx
+++ b/kaggle-ai-report-aiethicstheessay.docx
@@ -4,6 +4,15 @@
   <w:body>
     <w:sdt>
       <w:sdtPr>
+        <w:rPr>
+          <w:rFonts w:asciiTheme="minorHAnsi" w:eastAsiaTheme="minorHAnsi" w:hAnsiTheme="minorHAnsi" w:cstheme="minorBidi"/>
+          <w:color w:val="auto"/>
+          <w:kern w:val="2"/>
+          <w:sz w:val="22"/>
+          <w:szCs w:val="22"/>
+          <w:lang w:val="en-AU"/>
+          <w14:ligatures w14:val="standardContextual"/>
+        </w:rPr>
         <w:id w:val="1084418800"/>
         <w:docPartObj>
           <w:docPartGallery w:val="Table of Contents"/>
@@ -12,16 +21,9 @@
       </w:sdtPr>
       <w:sdtEndPr>
         <w:rPr>
-          <w:rFonts w:asciiTheme="minorHAnsi" w:eastAsiaTheme="minorHAnsi" w:hAnsiTheme="minorHAnsi" w:cstheme="minorBidi"/>
           <w:b/>
           <w:bCs/>
           <w:noProof/>
-          <w:color w:val="auto"/>
-          <w:kern w:val="2"/>
-          <w:sz w:val="22"/>
-          <w:szCs w:val="22"/>
-          <w:lang w:val="en-AU"/>
-          <w14:ligatures w14:val="standardContextual"/>
         </w:rPr>
       </w:sdtEndPr>
       <w:sdtContent>
@@ -54,7 +56,7 @@
           <w:r>
             <w:fldChar w:fldCharType="separate"/>
           </w:r>
-          <w:hyperlink w:anchor="_Toc137143183" w:history="1">
+          <w:hyperlink w:anchor="_Toc137403377" w:history="1">
             <w:r>
               <w:rPr>
                 <w:rStyle w:val="Hyperlink"/>
@@ -81,7 +83,7 @@
                 <w:noProof/>
                 <w:webHidden/>
               </w:rPr>
-              <w:instrText xml:space="preserve"> PAGEREF _Toc137143183 \h </w:instrText>
+              <w:instrText xml:space="preserve"> PAGEREF _Toc137403377 \h </w:instrText>
             </w:r>
             <w:r>
               <w:rPr>
@@ -116,6 +118,7 @@
           <w:pPr>
             <w:pStyle w:val="TOC3"/>
             <w:tabs>
+              <w:tab w:val="left" w:pos="880"/>
               <w:tab w:val="right" w:leader="dot" w:pos="9016"/>
             </w:tabs>
             <w:rPr>
@@ -124,12 +127,27 @@
               <w:lang w:eastAsia="en-AU"/>
             </w:rPr>
           </w:pPr>
-          <w:hyperlink w:anchor="_Toc137143184" w:history="1">
+          <w:hyperlink w:anchor="_Toc137403378" w:history="1">
             <w:r>
               <w:rPr>
                 <w:rStyle w:val="Hyperlink"/>
                 <w:noProof/>
               </w:rPr>
+              <w:t>1.</w:t>
+            </w:r>
+            <w:r>
+              <w:rPr>
+                <w:rFonts w:eastAsiaTheme="minorEastAsia"/>
+                <w:noProof/>
+                <w:lang w:eastAsia="en-AU"/>
+              </w:rPr>
+              <w:tab/>
+            </w:r>
+            <w:r>
+              <w:rPr>
+                <w:rStyle w:val="Hyperlink"/>
+                <w:noProof/>
+              </w:rPr>
               <w:t>What is Ethics in general</w:t>
             </w:r>
             <w:r>
@@ -151,7 +169,7 @@
                 <w:noProof/>
                 <w:webHidden/>
               </w:rPr>
-              <w:instrText xml:space="preserve"> PAGEREF _Toc137143184 \h </w:instrText>
+              <w:instrText xml:space="preserve"> PAGEREF _Toc137403378 \h </w:instrText>
             </w:r>
             <w:r>
               <w:rPr>
@@ -186,6 +204,7 @@
           <w:pPr>
             <w:pStyle w:val="TOC3"/>
             <w:tabs>
+              <w:tab w:val="left" w:pos="880"/>
               <w:tab w:val="right" w:leader="dot" w:pos="9016"/>
             </w:tabs>
             <w:rPr>
@@ -194,23 +213,38 @@
               <w:lang w:eastAsia="en-AU"/>
             </w:rPr>
           </w:pPr>
-          <w:hyperlink w:anchor="_Toc137143185" w:history="1">
+          <w:hyperlink w:anchor="_Toc137403379" w:history="1">
             <w:r>
               <w:rPr>
                 <w:rStyle w:val="Hyperlink"/>
                 <w:noProof/>
               </w:rPr>
-              <w:t>What is AI Ethics</w:t>
-            </w:r>
-            <w:r>
-              <w:rPr>
-                <w:noProof/>
-                <w:webHidden/>
+              <w:t>2.</w:t>
+            </w:r>
+            <w:r>
+              <w:rPr>
+                <w:rFonts w:eastAsiaTheme="minorEastAsia"/>
+                <w:noProof/>
+                <w:lang w:eastAsia="en-AU"/>
               </w:rPr>
               <w:tab/>
             </w:r>
             <w:r>
               <w:rPr>
+                <w:rStyle w:val="Hyperlink"/>
+                <w:noProof/>
+              </w:rPr>
+              <w:t>What is AI Ethics Or Introduction to AI ethics</w:t>
+            </w:r>
+            <w:r>
+              <w:rPr>
+                <w:noProof/>
+                <w:webHidden/>
+              </w:rPr>
+              <w:tab/>
+            </w:r>
+            <w:r>
+              <w:rPr>
                 <w:noProof/>
                 <w:webHidden/>
               </w:rPr>
@@ -221,7 +255,7 @@
                 <w:noProof/>
                 <w:webHidden/>
               </w:rPr>
-              <w:instrText xml:space="preserve"> PAGEREF _Toc137143185 \h </w:instrText>
+              <w:instrText xml:space="preserve"> PAGEREF _Toc137403379 \h </w:instrText>
             </w:r>
             <w:r>
               <w:rPr>
@@ -256,6 +290,7 @@
           <w:pPr>
             <w:pStyle w:val="TOC3"/>
             <w:tabs>
+              <w:tab w:val="left" w:pos="880"/>
               <w:tab w:val="right" w:leader="dot" w:pos="9016"/>
             </w:tabs>
             <w:rPr>
@@ -264,12 +299,27 @@
               <w:lang w:eastAsia="en-AU"/>
             </w:rPr>
           </w:pPr>
-          <w:hyperlink w:anchor="_Toc137143186" w:history="1">
+          <w:hyperlink w:anchor="_Toc137403380" w:history="1">
             <w:r>
               <w:rPr>
                 <w:rStyle w:val="Hyperlink"/>
                 <w:noProof/>
               </w:rPr>
+              <w:t>3.</w:t>
+            </w:r>
+            <w:r>
+              <w:rPr>
+                <w:rFonts w:eastAsiaTheme="minorEastAsia"/>
+                <w:noProof/>
+                <w:lang w:eastAsia="en-AU"/>
+              </w:rPr>
+              <w:tab/>
+            </w:r>
+            <w:r>
+              <w:rPr>
+                <w:rStyle w:val="Hyperlink"/>
+                <w:noProof/>
+              </w:rPr>
               <w:t>Background</w:t>
             </w:r>
             <w:r>
@@ -291,7 +341,7 @@
                 <w:noProof/>
                 <w:webHidden/>
               </w:rPr>
-              <w:instrText xml:space="preserve"> PAGEREF _Toc137143186 \h </w:instrText>
+              <w:instrText xml:space="preserve"> PAGEREF _Toc137403380 \h </w:instrText>
             </w:r>
             <w:r>
               <w:rPr>
@@ -326,6 +376,7 @@
           <w:pPr>
             <w:pStyle w:val="TOC3"/>
             <w:tabs>
+              <w:tab w:val="left" w:pos="880"/>
               <w:tab w:val="right" w:leader="dot" w:pos="9016"/>
             </w:tabs>
             <w:rPr>
@@ -334,12 +385,27 @@
               <w:lang w:eastAsia="en-AU"/>
             </w:rPr>
           </w:pPr>
-          <w:hyperlink w:anchor="_Toc137143187" w:history="1">
+          <w:hyperlink w:anchor="_Toc137403381" w:history="1">
             <w:r>
               <w:rPr>
                 <w:rStyle w:val="Hyperlink"/>
                 <w:noProof/>
               </w:rPr>
+              <w:t>4.</w:t>
+            </w:r>
+            <w:r>
+              <w:rPr>
+                <w:rFonts w:eastAsiaTheme="minorEastAsia"/>
+                <w:noProof/>
+                <w:lang w:eastAsia="en-AU"/>
+              </w:rPr>
+              <w:tab/>
+            </w:r>
+            <w:r>
+              <w:rPr>
+                <w:rStyle w:val="Hyperlink"/>
+                <w:noProof/>
+              </w:rPr>
               <w:t>Case Studies</w:t>
             </w:r>
             <w:r>
@@ -361,7 +427,7 @@
                 <w:noProof/>
                 <w:webHidden/>
               </w:rPr>
-              <w:instrText xml:space="preserve"> PAGEREF _Toc137143187 \h </w:instrText>
+              <w:instrText xml:space="preserve"> PAGEREF _Toc137403381 \h </w:instrText>
             </w:r>
             <w:r>
               <w:rPr>
@@ -396,6 +462,7 @@
           <w:pPr>
             <w:pStyle w:val="TOC3"/>
             <w:tabs>
+              <w:tab w:val="left" w:pos="880"/>
               <w:tab w:val="right" w:leader="dot" w:pos="9016"/>
             </w:tabs>
             <w:rPr>
@@ -404,12 +471,27 @@
               <w:lang w:eastAsia="en-AU"/>
             </w:rPr>
           </w:pPr>
-          <w:hyperlink w:anchor="_Toc137143188" w:history="1">
+          <w:hyperlink w:anchor="_Toc137403382" w:history="1">
             <w:r>
               <w:rPr>
                 <w:rStyle w:val="Hyperlink"/>
                 <w:noProof/>
               </w:rPr>
+              <w:t>5.</w:t>
+            </w:r>
+            <w:r>
+              <w:rPr>
+                <w:rFonts w:eastAsiaTheme="minorEastAsia"/>
+                <w:noProof/>
+                <w:lang w:eastAsia="en-AU"/>
+              </w:rPr>
+              <w:tab/>
+            </w:r>
+            <w:r>
+              <w:rPr>
+                <w:rStyle w:val="Hyperlink"/>
+                <w:noProof/>
+              </w:rPr>
               <w:t>Solutions</w:t>
             </w:r>
             <w:r>
@@ -431,7 +513,7 @@
                 <w:noProof/>
                 <w:webHidden/>
               </w:rPr>
-              <w:instrText xml:space="preserve"> PAGEREF _Toc137143188 \h </w:instrText>
+              <w:instrText xml:space="preserve"> PAGEREF _Toc137403382 \h </w:instrText>
             </w:r>
             <w:r>
               <w:rPr>
@@ -466,6 +548,7 @@
           <w:pPr>
             <w:pStyle w:val="TOC3"/>
             <w:tabs>
+              <w:tab w:val="left" w:pos="880"/>
               <w:tab w:val="right" w:leader="dot" w:pos="9016"/>
             </w:tabs>
             <w:rPr>
@@ -474,12 +557,27 @@
               <w:lang w:eastAsia="en-AU"/>
             </w:rPr>
           </w:pPr>
-          <w:hyperlink w:anchor="_Toc137143189" w:history="1">
+          <w:hyperlink w:anchor="_Toc137403383" w:history="1">
             <w:r>
               <w:rPr>
                 <w:rStyle w:val="Hyperlink"/>
                 <w:noProof/>
               </w:rPr>
+              <w:t>6.</w:t>
+            </w:r>
+            <w:r>
+              <w:rPr>
+                <w:rFonts w:eastAsiaTheme="minorEastAsia"/>
+                <w:noProof/>
+                <w:lang w:eastAsia="en-AU"/>
+              </w:rPr>
+              <w:tab/>
+            </w:r>
+            <w:r>
+              <w:rPr>
+                <w:rStyle w:val="Hyperlink"/>
+                <w:noProof/>
+              </w:rPr>
               <w:t>Conclusion</w:t>
             </w:r>
             <w:r>
@@ -501,7 +599,7 @@
                 <w:noProof/>
                 <w:webHidden/>
               </w:rPr>
-              <w:instrText xml:space="preserve"> PAGEREF _Toc137143189 \h </w:instrText>
+              <w:instrText xml:space="preserve"> PAGEREF _Toc137403383 \h </w:instrText>
             </w:r>
             <w:r>
               <w:rPr>
@@ -558,7 +656,7 @@
       <w:pPr>
         <w:pStyle w:val="Heading2"/>
       </w:pPr>
-      <w:bookmarkStart w:id="0" w:name="_Toc137143183"/>
+      <w:bookmarkStart w:id="0" w:name="_Toc137403377"/>
       <w:r>
         <w:t>Outline</w:t>
       </w:r>
@@ -571,8 +669,12 @@
     <w:p>
       <w:pPr>
         <w:pStyle w:val="Heading3"/>
-      </w:pPr>
-      <w:bookmarkStart w:id="1" w:name="_Toc137143184"/>
+        <w:numPr>
+          <w:ilvl w:val="0"/>
+          <w:numId w:val="1"/>
+        </w:numPr>
+      </w:pPr>
+      <w:bookmarkStart w:id="1" w:name="_Toc137403378"/>
       <w:r>
         <w:t xml:space="preserve">What </w:t>
       </w:r>
@@ -583,272 +685,652 @@
         <w:t>Ethics</w:t>
       </w:r>
       <w:r>
+        <w:t xml:space="preserve"> in general</w:t>
+      </w:r>
+      <w:bookmarkEnd w:id="1"/>
+      <w:r>
         <w:t xml:space="preserve"> </w:t>
       </w:r>
-      <w:r>
-        <w:t>in general</w:t>
-      </w:r>
-      <w:bookmarkEnd w:id="1"/>
+    </w:p>
+    <w:p>
+      <w:pPr>
+        <w:pStyle w:val="ListParagraph"/>
+        <w:numPr>
+          <w:ilvl w:val="0"/>
+          <w:numId w:val="3"/>
+        </w:numPr>
+      </w:pPr>
+      <w:r>
+        <w:t>What does ethics mean, philosophy etc.</w:t>
+      </w:r>
+    </w:p>
+    <w:p>
+      <w:pPr>
+        <w:pStyle w:val="Heading3"/>
+        <w:numPr>
+          <w:ilvl w:val="0"/>
+          <w:numId w:val="1"/>
+        </w:numPr>
+      </w:pPr>
+      <w:bookmarkStart w:id="2" w:name="_Toc137403379"/>
+      <w:r>
+        <w:t>What is AI Ethics</w:t>
+      </w:r>
       <w:r>
         <w:t xml:space="preserve"> </w:t>
       </w:r>
-    </w:p>
-    <w:p>
-      <w:r>
-        <w:tab/>
-        <w:t>What does ethics mean, philosophy etc.</w:t>
-      </w:r>
-    </w:p>
+      <w:proofErr w:type="gramStart"/>
+      <w:r>
+        <w:t>Or</w:t>
+      </w:r>
+      <w:proofErr w:type="gramEnd"/>
+      <w:r>
+        <w:t xml:space="preserve"> Introduction to AI ethics</w:t>
+      </w:r>
+      <w:bookmarkEnd w:id="2"/>
+    </w:p>
+    <w:p>
+      <w:pPr>
+        <w:pStyle w:val="ListParagraph"/>
+        <w:numPr>
+          <w:ilvl w:val="0"/>
+          <w:numId w:val="2"/>
+        </w:numPr>
+      </w:pPr>
+      <w:r>
+        <w:t>Algorithm Bias</w:t>
+      </w:r>
+    </w:p>
+    <w:p>
+      <w:pPr>
+        <w:pStyle w:val="ListParagraph"/>
+        <w:numPr>
+          <w:ilvl w:val="0"/>
+          <w:numId w:val="2"/>
+        </w:numPr>
+      </w:pPr>
+      <w:r>
+        <w:t>Privacy Concerns</w:t>
+      </w:r>
+    </w:p>
+    <w:p>
+      <w:pPr>
+        <w:pStyle w:val="ListParagraph"/>
+        <w:numPr>
+          <w:ilvl w:val="0"/>
+          <w:numId w:val="2"/>
+        </w:numPr>
+      </w:pPr>
+      <w:r>
+        <w:t>Transparency</w:t>
+      </w:r>
+    </w:p>
+    <w:p>
+      <w:pPr>
+        <w:pStyle w:val="ListParagraph"/>
+        <w:numPr>
+          <w:ilvl w:val="0"/>
+          <w:numId w:val="2"/>
+        </w:numPr>
+      </w:pPr>
+      <w:r>
+        <w:t xml:space="preserve">Job Displacement </w:t>
+      </w:r>
+    </w:p>
+    <w:p>
+      <w:pPr>
+        <w:pStyle w:val="ListParagraph"/>
+        <w:numPr>
+          <w:ilvl w:val="0"/>
+          <w:numId w:val="2"/>
+        </w:numPr>
+      </w:pPr>
+      <w:proofErr w:type="spellStart"/>
+      <w:r>
+        <w:t>Weaponisation</w:t>
+      </w:r>
+      <w:proofErr w:type="spellEnd"/>
+    </w:p>
+    <w:p>
+      <w:pPr>
+        <w:pStyle w:val="ListParagraph"/>
+        <w:numPr>
+          <w:ilvl w:val="0"/>
+          <w:numId w:val="2"/>
+        </w:numPr>
+      </w:pPr>
+      <w:r>
+        <w:t>Loss of control</w:t>
+      </w:r>
+    </w:p>
+    <w:p>
+      <w:pPr>
+        <w:pStyle w:val="ListParagraph"/>
+        <w:numPr>
+          <w:ilvl w:val="0"/>
+          <w:numId w:val="2"/>
+        </w:numPr>
+      </w:pPr>
+      <w:proofErr w:type="spellStart"/>
+      <w:r>
+        <w:t>Existenstial</w:t>
+      </w:r>
+      <w:proofErr w:type="spellEnd"/>
+      <w:r>
+        <w:t xml:space="preserve"> risk</w:t>
+      </w:r>
+      <w:r>
+        <w:t xml:space="preserve">, the concept of achieving </w:t>
+      </w:r>
+      <w:proofErr w:type="gramStart"/>
+      <w:r>
+        <w:t>singularity</w:t>
+      </w:r>
+      <w:proofErr w:type="gramEnd"/>
+    </w:p>
+    <w:p>
+      <w:pPr>
+        <w:pStyle w:val="ListParagraph"/>
+        <w:numPr>
+          <w:ilvl w:val="0"/>
+          <w:numId w:val="2"/>
+        </w:numPr>
+      </w:pPr>
+      <w:r>
+        <w:t>Th</w:t>
+      </w:r>
+      <w:r>
+        <w:t>e</w:t>
+      </w:r>
+      <w:r>
+        <w:t xml:space="preserve">rapy by AI </w:t>
+      </w:r>
+    </w:p>
+    <w:p>
+      <w:pPr>
+        <w:pStyle w:val="ListParagraph"/>
+        <w:numPr>
+          <w:ilvl w:val="0"/>
+          <w:numId w:val="2"/>
+        </w:numPr>
+      </w:pPr>
+      <w:r>
+        <w:t xml:space="preserve">Robots capable of Love and companionship, should we? </w:t>
+      </w:r>
+    </w:p>
+    <w:p>
+      <w:pPr>
+        <w:pStyle w:val="ListParagraph"/>
+        <w:numPr>
+          <w:ilvl w:val="0"/>
+          <w:numId w:val="2"/>
+        </w:numPr>
+      </w:pPr>
+    </w:p>
+    <w:p/>
     <w:p>
       <w:pPr>
         <w:pStyle w:val="Heading3"/>
-      </w:pPr>
-      <w:bookmarkStart w:id="2" w:name="_Toc137143185"/>
-      <w:r>
-        <w:t>What is AI Ethics</w:t>
-      </w:r>
-      <w:bookmarkEnd w:id="2"/>
+        <w:numPr>
+          <w:ilvl w:val="0"/>
+          <w:numId w:val="1"/>
+        </w:numPr>
+      </w:pPr>
+      <w:bookmarkStart w:id="3" w:name="_Toc137403380"/>
+      <w:r>
+        <w:t>Background</w:t>
+      </w:r>
+      <w:bookmarkEnd w:id="3"/>
       <w:r>
         <w:t xml:space="preserve"> </w:t>
       </w:r>
     </w:p>
     <w:p>
-      <w:r>
-        <w:tab/>
-        <w:t xml:space="preserve">Or Introduction to AI ethics </w:t>
-      </w:r>
-    </w:p>
-    <w:p>
-      <w:r>
-        <w:tab/>
-      </w:r>
-      <w:r>
-        <w:tab/>
-        <w:t>Algorithm Bias</w:t>
-      </w:r>
-    </w:p>
-    <w:p>
-      <w:r>
-        <w:tab/>
-      </w:r>
-      <w:r>
-        <w:tab/>
-        <w:t>Privacy Concerns</w:t>
-      </w:r>
-    </w:p>
-    <w:p>
-      <w:r>
-        <w:tab/>
-      </w:r>
-      <w:r>
-        <w:tab/>
-        <w:t>Transparency</w:t>
-      </w:r>
-    </w:p>
-    <w:p>
-      <w:r>
-        <w:tab/>
-      </w:r>
-      <w:r>
-        <w:tab/>
-        <w:t xml:space="preserve">Job Displacement </w:t>
-      </w:r>
-    </w:p>
-    <w:p>
-      <w:r>
-        <w:tab/>
-      </w:r>
-      <w:r>
-        <w:tab/>
+      <w:pPr>
+        <w:pStyle w:val="ListParagraph"/>
+        <w:numPr>
+          <w:ilvl w:val="0"/>
+          <w:numId w:val="2"/>
+        </w:numPr>
+      </w:pPr>
+      <w:r>
+        <w:t xml:space="preserve">Evolution of AI Ethics in the ten </w:t>
+      </w:r>
+      <w:proofErr w:type="gramStart"/>
+      <w:r>
+        <w:t>decade</w:t>
+      </w:r>
+      <w:proofErr w:type="gramEnd"/>
+    </w:p>
+    <w:p>
+      <w:pPr>
+        <w:pStyle w:val="ListParagraph"/>
+        <w:numPr>
+          <w:ilvl w:val="0"/>
+          <w:numId w:val="2"/>
+        </w:numPr>
+      </w:pPr>
+      <w:r>
+        <w:t xml:space="preserve">Evolution in the last two years </w:t>
+      </w:r>
+    </w:p>
+    <w:p>
+      <w:pPr>
+        <w:pStyle w:val="ListParagraph"/>
+        <w:numPr>
+          <w:ilvl w:val="0"/>
+          <w:numId w:val="2"/>
+        </w:numPr>
+      </w:pPr>
+      <w:r>
+        <w:t xml:space="preserve">Evolution in the last six months </w:t>
+      </w:r>
+    </w:p>
+    <w:p/>
+    <w:p>
+      <w:pPr>
+        <w:pStyle w:val="Heading3"/>
+        <w:numPr>
+          <w:ilvl w:val="0"/>
+          <w:numId w:val="1"/>
+        </w:numPr>
+      </w:pPr>
+      <w:bookmarkStart w:id="4" w:name="_Toc137403381"/>
+      <w:r>
+        <w:t>Case Studies</w:t>
+      </w:r>
+      <w:bookmarkEnd w:id="4"/>
+      <w:r>
+        <w:t xml:space="preserve"> </w:t>
+      </w:r>
+    </w:p>
+    <w:p>
+      <w:pPr>
+        <w:pStyle w:val="ListParagraph"/>
+        <w:numPr>
+          <w:ilvl w:val="0"/>
+          <w:numId w:val="2"/>
+        </w:numPr>
+      </w:pPr>
+      <w:r>
+        <w:t xml:space="preserve">Discuss a few case studies in certain fields healthcare, finance, law </w:t>
+      </w:r>
+      <w:proofErr w:type="gramStart"/>
+      <w:r>
+        <w:t>enforcement</w:t>
+      </w:r>
+      <w:proofErr w:type="gramEnd"/>
+      <w:r>
+        <w:t xml:space="preserve"> </w:t>
+      </w:r>
+    </w:p>
+    <w:p>
+      <w:pPr>
+        <w:pStyle w:val="ListParagraph"/>
+        <w:numPr>
+          <w:ilvl w:val="1"/>
+          <w:numId w:val="2"/>
+        </w:numPr>
+      </w:pPr>
+      <w:r>
+        <w:t>Military Tech</w:t>
+      </w:r>
+    </w:p>
+    <w:p>
+      <w:pPr>
+        <w:pStyle w:val="ListParagraph"/>
+        <w:numPr>
+          <w:ilvl w:val="2"/>
+          <w:numId w:val="2"/>
+        </w:numPr>
+      </w:pPr>
+      <w:r>
+        <w:t xml:space="preserve">Project Maven. Google’s employees </w:t>
+      </w:r>
+      <w:proofErr w:type="gramStart"/>
+      <w:r>
+        <w:t>protested against</w:t>
+      </w:r>
+      <w:proofErr w:type="gramEnd"/>
+      <w:r>
+        <w:t xml:space="preserve"> AI analysing drone footage</w:t>
+      </w:r>
+      <w:r>
+        <w:t xml:space="preserve"> to. </w:t>
+      </w:r>
+      <w:r>
+        <w:t xml:space="preserve">This collaboration led to protests from thousands of Google employees who believed it was wrong to build technologies for military surveillance with potentially lethal outcomes. They wrote an open letter </w:t>
+      </w:r>
+      <w:r>
+        <w:lastRenderedPageBreak/>
+        <w:t>to the CEO demanding that Google cancel the project and construct a clear policy against building warfare technology. Google announced that it would not continue Project Maven and published its AI principles to outline where the company stands on ethical AI.</w:t>
+      </w:r>
+    </w:p>
+    <w:p>
+      <w:pPr>
+        <w:pStyle w:val="ListParagraph"/>
+        <w:numPr>
+          <w:ilvl w:val="1"/>
+          <w:numId w:val="2"/>
+        </w:numPr>
+      </w:pPr>
+      <w:r>
+        <w:t>AI Copyright Law</w:t>
+      </w:r>
+    </w:p>
+    <w:p>
+      <w:pPr>
+        <w:pStyle w:val="ListParagraph"/>
+        <w:numPr>
+          <w:ilvl w:val="2"/>
+          <w:numId w:val="2"/>
+        </w:numPr>
+      </w:pPr>
+      <w:r>
+        <w:t>Getty Images filing a lawsuit against Stability AI …</w:t>
+      </w:r>
+    </w:p>
+    <w:p/>
+    <w:p>
+      <w:pPr>
+        <w:pStyle w:val="Heading3"/>
+        <w:numPr>
+          <w:ilvl w:val="0"/>
+          <w:numId w:val="1"/>
+        </w:numPr>
+      </w:pPr>
+      <w:bookmarkStart w:id="5" w:name="_Toc137403382"/>
+      <w:r>
+        <w:t>Solutions</w:t>
+      </w:r>
+      <w:bookmarkEnd w:id="5"/>
+      <w:r>
+        <w:t xml:space="preserve"> </w:t>
+      </w:r>
+    </w:p>
+    <w:p>
+      <w:pPr>
+        <w:pStyle w:val="Heading4"/>
+        <w:ind w:firstLine="708"/>
+      </w:pPr>
+      <w:r>
+        <w:t>Existing</w:t>
+      </w:r>
+      <w:r>
+        <w:t xml:space="preserve"> Frameworks</w:t>
+      </w:r>
+    </w:p>
+    <w:p>
+      <w:pPr>
+        <w:pStyle w:val="ListParagraph"/>
+        <w:numPr>
+          <w:ilvl w:val="0"/>
+          <w:numId w:val="2"/>
+        </w:numPr>
+      </w:pPr>
+      <w:r>
+        <w:t xml:space="preserve">Kaggle’s Human </w:t>
       </w:r>
       <w:proofErr w:type="spellStart"/>
       <w:r>
-        <w:t>Weaponisation</w:t>
+        <w:t>Centered</w:t>
       </w:r>
       <w:proofErr w:type="spellEnd"/>
-    </w:p>
-    <w:p>
-      <w:r>
-        <w:tab/>
-      </w:r>
-      <w:r>
-        <w:tab/>
-        <w:t>Loss of control</w:t>
-      </w:r>
-    </w:p>
-    <w:p>
-      <w:r>
-        <w:tab/>
-      </w:r>
-      <w:r>
-        <w:tab/>
-      </w:r>
-      <w:proofErr w:type="spellStart"/>
-      <w:r>
-        <w:t>Existenstial</w:t>
-      </w:r>
-      <w:proofErr w:type="spellEnd"/>
-      <w:r>
-        <w:t xml:space="preserve"> risk</w:t>
-      </w:r>
+      <w:r>
+        <w:t xml:space="preserve"> Design for AI</w:t>
+      </w:r>
+    </w:p>
+    <w:p>
+      <w:pPr>
+        <w:pStyle w:val="ListParagraph"/>
+        <w:numPr>
+          <w:ilvl w:val="0"/>
+          <w:numId w:val="2"/>
+        </w:numPr>
+      </w:pPr>
+      <w:r>
+        <w:t xml:space="preserve">Asilomar AI principles </w:t>
+      </w:r>
+    </w:p>
+    <w:p>
+      <w:pPr>
+        <w:pStyle w:val="ListParagraph"/>
+        <w:numPr>
+          <w:ilvl w:val="0"/>
+          <w:numId w:val="2"/>
+        </w:numPr>
+      </w:pPr>
+      <w:r>
+        <w:t>AI Ethics Lab’s Toolbox</w:t>
+      </w:r>
+    </w:p>
+    <w:p>
+      <w:pPr>
+        <w:pStyle w:val="Heading4"/>
+        <w:ind w:firstLine="720"/>
+      </w:pPr>
+      <w:r>
+        <w:t xml:space="preserve">Proposed </w:t>
+      </w:r>
+      <w:r>
+        <w:t>solutions</w:t>
+      </w:r>
+    </w:p>
+    <w:p>
+      <w:pPr>
+        <w:pStyle w:val="ListParagraph"/>
+        <w:numPr>
+          <w:ilvl w:val="0"/>
+          <w:numId w:val="2"/>
+        </w:numPr>
+      </w:pPr>
+      <w:r>
+        <w:t xml:space="preserve">Areas the Existing frameworks aren’t capable of handling so </w:t>
+      </w:r>
+      <w:proofErr w:type="gramStart"/>
+      <w:r>
+        <w:t>far</w:t>
+      </w:r>
+      <w:proofErr w:type="gramEnd"/>
+    </w:p>
+    <w:p>
+      <w:pPr>
+        <w:pStyle w:val="ListParagraph"/>
+        <w:numPr>
+          <w:ilvl w:val="0"/>
+          <w:numId w:val="2"/>
+        </w:numPr>
+      </w:pPr>
+      <w:r>
+        <w:t>Democratic Inputs to AI grant $100,000</w:t>
+      </w:r>
+    </w:p>
+    <w:p>
+      <w:pPr>
+        <w:pStyle w:val="ListParagraph"/>
+        <w:numPr>
+          <w:ilvl w:val="0"/>
+          <w:numId w:val="2"/>
+        </w:numPr>
+      </w:pPr>
+      <w:r>
+        <w:t>AI regulating AI (only match is the good vs the bad)</w:t>
+      </w:r>
+    </w:p>
+    <w:p>
+      <w:pPr>
+        <w:ind w:left="708"/>
+      </w:pPr>
+    </w:p>
+    <w:p>
+      <w:pPr>
+        <w:pStyle w:val="Heading3"/>
+        <w:numPr>
+          <w:ilvl w:val="0"/>
+          <w:numId w:val="1"/>
+        </w:numPr>
+      </w:pPr>
+      <w:bookmarkStart w:id="6" w:name="_Toc137403383"/>
+      <w:r>
+        <w:t>Ideas on AI regulating AI (amongst other things)</w:t>
+      </w:r>
+    </w:p>
+    <w:p>
+      <w:pPr>
+        <w:pStyle w:val="ListParagraph"/>
+        <w:numPr>
+          <w:ilvl w:val="0"/>
+          <w:numId w:val="2"/>
+        </w:numPr>
+      </w:pPr>
+      <w:r>
+        <w:t>Regulating the Porn industry</w:t>
+      </w:r>
+    </w:p>
+    <w:p>
+      <w:pPr>
+        <w:pStyle w:val="ListParagraph"/>
+        <w:numPr>
+          <w:ilvl w:val="0"/>
+          <w:numId w:val="2"/>
+        </w:numPr>
+      </w:pPr>
+      <w:r>
+        <w:t xml:space="preserve">AI arbiter in law, makes law more </w:t>
+      </w:r>
+      <w:proofErr w:type="gramStart"/>
+      <w:r>
+        <w:t>unbiased</w:t>
+      </w:r>
+      <w:proofErr w:type="gramEnd"/>
+      <w:r>
+        <w:t xml:space="preserve"> </w:t>
+      </w:r>
+    </w:p>
+    <w:p>
+      <w:pPr>
+        <w:pStyle w:val="ListParagraph"/>
+        <w:numPr>
+          <w:ilvl w:val="0"/>
+          <w:numId w:val="2"/>
+        </w:numPr>
+      </w:pPr>
+      <w:r>
+        <w:t xml:space="preserve">AI finds fraud faster in financial </w:t>
+      </w:r>
+      <w:proofErr w:type="gramStart"/>
+      <w:r>
+        <w:t>domains</w:t>
+      </w:r>
+      <w:proofErr w:type="gramEnd"/>
+    </w:p>
+    <w:p>
+      <w:pPr>
+        <w:pStyle w:val="ListParagraph"/>
+        <w:numPr>
+          <w:ilvl w:val="0"/>
+          <w:numId w:val="2"/>
+        </w:numPr>
+      </w:pPr>
+      <w:r>
+        <w:t xml:space="preserve">AI </w:t>
+      </w:r>
+      <w:r>
+        <w:t xml:space="preserve">regulating the internet and putting some light on the dark corner of the </w:t>
+      </w:r>
+      <w:proofErr w:type="gramStart"/>
+      <w:r>
+        <w:t>internet</w:t>
+      </w:r>
+      <w:proofErr w:type="gramEnd"/>
+    </w:p>
+    <w:p>
+      <w:pPr>
+        <w:pStyle w:val="ListParagraph"/>
+        <w:numPr>
+          <w:ilvl w:val="0"/>
+          <w:numId w:val="2"/>
+        </w:numPr>
+      </w:pPr>
+      <w:r>
+        <w:t xml:space="preserve">Movie </w:t>
+      </w:r>
+      <w:proofErr w:type="gramStart"/>
+      <w:r>
+        <w:t>Piracy ?</w:t>
+      </w:r>
+      <w:proofErr w:type="gramEnd"/>
+    </w:p>
+    <w:p>
+      <w:pPr>
+        <w:pStyle w:val="ListParagraph"/>
+        <w:numPr>
+          <w:ilvl w:val="0"/>
+          <w:numId w:val="2"/>
+        </w:numPr>
+      </w:pPr>
+      <w:r>
+        <w:t>Utopia</w:t>
+      </w:r>
+      <w:r>
+        <w:t xml:space="preserve"> or Singularity</w:t>
+      </w:r>
+    </w:p>
+    <w:p>
+      <w:pPr>
+        <w:pStyle w:val="ListParagraph"/>
+        <w:numPr>
+          <w:ilvl w:val="0"/>
+          <w:numId w:val="2"/>
+        </w:numPr>
+      </w:pPr>
+      <w:r>
+        <w:t xml:space="preserve">Sam Altman suggestion that small industries should not be regulated but the large ones should be </w:t>
+      </w:r>
+      <w:r>
+        <w:t>+ need for global action (UN department of AI?) + energy requirements of auditing every node of every server in the network</w:t>
+      </w:r>
+    </w:p>
+    <w:p>
+      <w:pPr>
+        <w:pStyle w:val="ListParagraph"/>
+        <w:numPr>
+          <w:ilvl w:val="0"/>
+          <w:numId w:val="2"/>
+        </w:numPr>
+      </w:pPr>
     </w:p>
     <w:p/>
     <w:p>
       <w:pPr>
         <w:pStyle w:val="Heading3"/>
-      </w:pPr>
-      <w:bookmarkStart w:id="3" w:name="_Toc137143186"/>
-      <w:r>
-        <w:t>Background</w:t>
-      </w:r>
-      <w:bookmarkEnd w:id="3"/>
-      <w:r>
-        <w:t xml:space="preserve"> </w:t>
-      </w:r>
-    </w:p>
-    <w:p>
-      <w:r>
-        <w:tab/>
-        <w:t xml:space="preserve">Evolution of AI Ethics in the ten </w:t>
-      </w:r>
-      <w:proofErr w:type="gramStart"/>
-      <w:r>
-        <w:t>decade</w:t>
-      </w:r>
-      <w:proofErr w:type="gramEnd"/>
-    </w:p>
-    <w:p>
-      <w:r>
-        <w:tab/>
-        <w:t xml:space="preserve">Evolution in the last two years </w:t>
-      </w:r>
-    </w:p>
-    <w:p>
-      <w:r>
-        <w:tab/>
-        <w:t xml:space="preserve">Evolution in the last six months </w:t>
-      </w:r>
-    </w:p>
-    <w:p/>
-    <w:p>
-      <w:pPr>
-        <w:pStyle w:val="Heading3"/>
-      </w:pPr>
-      <w:bookmarkStart w:id="4" w:name="_Toc137143187"/>
-      <w:r>
-        <w:t>Case Studies</w:t>
-      </w:r>
-      <w:bookmarkEnd w:id="4"/>
-      <w:r>
-        <w:t xml:space="preserve"> </w:t>
-      </w:r>
-    </w:p>
-    <w:p>
-      <w:r>
-        <w:tab/>
-        <w:t xml:space="preserve">Discuss a few case studies in certain fields healthcare, finance, law </w:t>
-      </w:r>
-      <w:proofErr w:type="gramStart"/>
-      <w:r>
-        <w:t>enforcement</w:t>
-      </w:r>
-      <w:proofErr w:type="gramEnd"/>
-      <w:r>
-        <w:t xml:space="preserve"> </w:t>
-      </w:r>
-    </w:p>
-    <w:p>
-      <w:r>
-        <w:tab/>
-        <w:t>AI Copyright Law</w:t>
-      </w:r>
-    </w:p>
-    <w:p>
-      <w:pPr>
-        <w:ind w:left="720" w:firstLine="720"/>
-      </w:pPr>
-      <w:r>
-        <w:lastRenderedPageBreak/>
-        <w:t>Getty Images filing a lawsuit against Stability AI …</w:t>
-      </w:r>
-    </w:p>
-    <w:p/>
-    <w:p>
-      <w:pPr>
-        <w:pStyle w:val="Heading3"/>
-      </w:pPr>
-      <w:bookmarkStart w:id="5" w:name="_Toc137143188"/>
-      <w:r>
-        <w:t>Solutions</w:t>
-      </w:r>
-      <w:bookmarkEnd w:id="5"/>
-      <w:r>
-        <w:t xml:space="preserve"> </w:t>
-      </w:r>
-    </w:p>
-    <w:p>
-      <w:pPr>
-        <w:pStyle w:val="Heading4"/>
-      </w:pPr>
-      <w:r>
-        <w:t>Existing Frameworks</w:t>
-      </w:r>
-    </w:p>
-    <w:p>
-      <w:r>
-        <w:tab/>
-        <w:t xml:space="preserve">Kaggle’s Human </w:t>
-      </w:r>
-      <w:proofErr w:type="spellStart"/>
-      <w:r>
-        <w:t>Centered</w:t>
-      </w:r>
-      <w:proofErr w:type="spellEnd"/>
-      <w:r>
-        <w:t xml:space="preserve"> Design for AI</w:t>
-      </w:r>
-    </w:p>
-    <w:p>
-      <w:r>
-        <w:tab/>
-        <w:t xml:space="preserve">Asilomar AI principles </w:t>
-      </w:r>
-    </w:p>
-    <w:p>
-      <w:r>
-        <w:tab/>
-        <w:t>AI Ethics Lab’s Toolbox</w:t>
-      </w:r>
-    </w:p>
-    <w:p>
-      <w:pPr>
-        <w:pStyle w:val="Heading4"/>
-      </w:pPr>
-      <w:r>
-        <w:t xml:space="preserve">Proposed </w:t>
-      </w:r>
-      <w:r>
-        <w:t>solutions</w:t>
-      </w:r>
-    </w:p>
-    <w:p>
-      <w:r>
-        <w:tab/>
-      </w:r>
-      <w:r>
-        <w:t>Democratic Inputs to AI grant $100,000</w:t>
-      </w:r>
-    </w:p>
-    <w:p/>
-    <w:p>
-      <w:pPr>
-        <w:pStyle w:val="Heading3"/>
-      </w:pPr>
-      <w:bookmarkStart w:id="6" w:name="_Toc137143189"/>
+        <w:numPr>
+          <w:ilvl w:val="0"/>
+          <w:numId w:val="1"/>
+        </w:numPr>
+      </w:pPr>
       <w:r>
         <w:t>Conclusion</w:t>
       </w:r>
       <w:bookmarkEnd w:id="6"/>
+    </w:p>
+    <w:p>
+      <w:pPr>
+        <w:pStyle w:val="ListParagraph"/>
+        <w:numPr>
+          <w:ilvl w:val="0"/>
+          <w:numId w:val="2"/>
+        </w:numPr>
+      </w:pPr>
+      <w:r>
+        <w:t xml:space="preserve">Conclusion of what I feel </w:t>
+      </w:r>
+      <w:r>
+        <w:t>it can do a lot of good</w:t>
+      </w:r>
+      <w:r>
+        <w:t xml:space="preserve"> and we can certainly go towards utopia and find more answers to the questions of the universe.</w:t>
+      </w:r>
     </w:p>
     <w:sectPr>
       <w:pgSz w:w="11906" w:h="16838"/>
@@ -858,6 +1340,335 @@
     </w:sectPr>
   </w:body>
 </w:document>
+</file>
+
+<file path=word/numbering.xml><?xml version="1.0" encoding="utf-8"?>
+<w:numbering xmlns:wpc="http://schemas.microsoft.com/office/word/2010/wordprocessingCanvas" xmlns:cx="http://schemas.microsoft.com/office/drawing/2014/chartex" xmlns:cx1="http://schemas.microsoft.com/office/drawing/2015/9/8/chartex" xmlns:cx2="http://schemas.microsoft.com/office/drawing/2015/10/21/chartex" xmlns:cx3="http://schemas.microsoft.com/office/drawing/2016/5/9/chartex" xmlns:cx4="http://schemas.microsoft.com/office/drawing/2016/5/10/chartex" xmlns:cx5="http://schemas.microsoft.com/office/drawing/2016/5/11/chartex" xmlns:cx6="http://schemas.microsoft.com/office/drawing/2016/5/12/chartex" xmlns:cx7="http://schemas.microsoft.com/office/drawing/2016/5/13/chartex" xmlns:cx8="http://schemas.microsoft.com/office/drawing/2016/5/14/chartex" xmlns:mc="http://schemas.openxmlformats.org/markup-compatibility/2006" xmlns:aink="http://schemas.microsoft.com/office/drawing/2016/ink" xmlns:am3d="http://schemas.microsoft.com/office/drawing/2017/model3d" xmlns:o="urn:schemas-microsoft-com:office:office" xmlns:oel="http://schemas.microsoft.com/office/2019/extlst" xmlns:r="http://schemas.openxmlformats.org/officeDocument/2006/relationships" xmlns:m="http://schemas.openxmlformats.org/officeDocument/2006/math" xmlns:v="urn:schemas-microsoft-com:vml" xmlns:wp14="http://schemas.microsoft.com/office/word/2010/wordprocessingDrawing" xmlns:wp="http://schemas.openxmlformats.org/drawingml/2006/wordprocessingDrawing" xmlns:w10="urn:schemas-microsoft-com:office:word" xmlns:w="http://schemas.openxmlformats.org/wordprocessingml/2006/main" xmlns:w14="http://schemas.microsoft.com/office/word/2010/wordml" xmlns:w15="http://schemas.microsoft.com/office/word/2012/wordml" xmlns:w16cex="http://schemas.microsoft.com/office/word/2018/wordml/cex" xmlns:w16cid="http://schemas.microsoft.com/office/word/2016/wordml/cid" xmlns:w16="http://schemas.microsoft.com/office/word/2018/wordml" xmlns:w16du="http://schemas.microsoft.com/office/word/2023/wordml/word16du" xmlns:w16sdtdh="http://schemas.microsoft.com/office/word/2020/wordml/sdtdatahash" xmlns:w16se="http://schemas.microsoft.com/office/word/2015/wordml/symex" xmlns:wpg="http://schemas.microsoft.com/office/word/2010/wordprocessingGroup" xmlns:wpi="http://schemas.microsoft.com/office/word/2010/wordprocessingInk" xmlns:wne="http://schemas.microsoft.com/office/word/2006/wordml" xmlns:wps="http://schemas.microsoft.com/office/word/2010/wordprocessingShape" mc:Ignorable="w14 w15 w16se w16cid w16 w16cex w16sdtdh wp14">
+  <w:abstractNum w:abstractNumId="0" w15:restartNumberingAfterBreak="0">
+    <w:nsid w:val="109B2E1C"/>
+    <w:multiLevelType w:val="hybridMultilevel"/>
+    <w:tmpl w:val="0B9A730C"/>
+    <w:lvl w:ilvl="0" w:tplc="9A70219E">
+      <w:start w:val="4"/>
+      <w:numFmt w:val="bullet"/>
+      <w:lvlText w:val="-"/>
+      <w:lvlJc w:val="left"/>
+      <w:pPr>
+        <w:ind w:left="1068" w:hanging="360"/>
+      </w:pPr>
+      <w:rPr>
+        <w:rFonts w:ascii="Calibri" w:eastAsiaTheme="minorHAnsi" w:hAnsi="Calibri" w:cs="Calibri" w:hint="default"/>
+      </w:rPr>
+    </w:lvl>
+    <w:lvl w:ilvl="1" w:tplc="0C090003" w:tentative="1">
+      <w:start w:val="1"/>
+      <w:numFmt w:val="bullet"/>
+      <w:lvlText w:val="o"/>
+      <w:lvlJc w:val="left"/>
+      <w:pPr>
+        <w:ind w:left="1788" w:hanging="360"/>
+      </w:pPr>
+      <w:rPr>
+        <w:rFonts w:ascii="Courier New" w:hAnsi="Courier New" w:cs="Courier New" w:hint="default"/>
+      </w:rPr>
+    </w:lvl>
+    <w:lvl w:ilvl="2" w:tplc="0C090005" w:tentative="1">
+      <w:start w:val="1"/>
+      <w:numFmt w:val="bullet"/>
+      <w:lvlText w:val=""/>
+      <w:lvlJc w:val="left"/>
+      <w:pPr>
+        <w:ind w:left="2508" w:hanging="360"/>
+      </w:pPr>
+      <w:rPr>
+        <w:rFonts w:ascii="Wingdings" w:hAnsi="Wingdings" w:hint="default"/>
+      </w:rPr>
+    </w:lvl>
+    <w:lvl w:ilvl="3" w:tplc="0C090001" w:tentative="1">
+      <w:start w:val="1"/>
+      <w:numFmt w:val="bullet"/>
+      <w:lvlText w:val=""/>
+      <w:lvlJc w:val="left"/>
+      <w:pPr>
+        <w:ind w:left="3228" w:hanging="360"/>
+      </w:pPr>
+      <w:rPr>
+        <w:rFonts w:ascii="Symbol" w:hAnsi="Symbol" w:hint="default"/>
+      </w:rPr>
+    </w:lvl>
+    <w:lvl w:ilvl="4" w:tplc="0C090003" w:tentative="1">
+      <w:start w:val="1"/>
+      <w:numFmt w:val="bullet"/>
+      <w:lvlText w:val="o"/>
+      <w:lvlJc w:val="left"/>
+      <w:pPr>
+        <w:ind w:left="3948" w:hanging="360"/>
+      </w:pPr>
+      <w:rPr>
+        <w:rFonts w:ascii="Courier New" w:hAnsi="Courier New" w:cs="Courier New" w:hint="default"/>
+      </w:rPr>
+    </w:lvl>
+    <w:lvl w:ilvl="5" w:tplc="0C090005" w:tentative="1">
+      <w:start w:val="1"/>
+      <w:numFmt w:val="bullet"/>
+      <w:lvlText w:val=""/>
+      <w:lvlJc w:val="left"/>
+      <w:pPr>
+        <w:ind w:left="4668" w:hanging="360"/>
+      </w:pPr>
+      <w:rPr>
+        <w:rFonts w:ascii="Wingdings" w:hAnsi="Wingdings" w:hint="default"/>
+      </w:rPr>
+    </w:lvl>
+    <w:lvl w:ilvl="6" w:tplc="0C090001" w:tentative="1">
+      <w:start w:val="1"/>
+      <w:numFmt w:val="bullet"/>
+      <w:lvlText w:val=""/>
+      <w:lvlJc w:val="left"/>
+      <w:pPr>
+        <w:ind w:left="5388" w:hanging="360"/>
+      </w:pPr>
+      <w:rPr>
+        <w:rFonts w:ascii="Symbol" w:hAnsi="Symbol" w:hint="default"/>
+      </w:rPr>
+    </w:lvl>
+    <w:lvl w:ilvl="7" w:tplc="0C090003" w:tentative="1">
+      <w:start w:val="1"/>
+      <w:numFmt w:val="bullet"/>
+      <w:lvlText w:val="o"/>
+      <w:lvlJc w:val="left"/>
+      <w:pPr>
+        <w:ind w:left="6108" w:hanging="360"/>
+      </w:pPr>
+      <w:rPr>
+        <w:rFonts w:ascii="Courier New" w:hAnsi="Courier New" w:cs="Courier New" w:hint="default"/>
+      </w:rPr>
+    </w:lvl>
+    <w:lvl w:ilvl="8" w:tplc="0C090005" w:tentative="1">
+      <w:start w:val="1"/>
+      <w:numFmt w:val="bullet"/>
+      <w:lvlText w:val=""/>
+      <w:lvlJc w:val="left"/>
+      <w:pPr>
+        <w:ind w:left="6828" w:hanging="360"/>
+      </w:pPr>
+      <w:rPr>
+        <w:rFonts w:ascii="Wingdings" w:hAnsi="Wingdings" w:hint="default"/>
+      </w:rPr>
+    </w:lvl>
+  </w:abstractNum>
+  <w:abstractNum w:abstractNumId="1" w15:restartNumberingAfterBreak="0">
+    <w:nsid w:val="62F76D61"/>
+    <w:multiLevelType w:val="hybridMultilevel"/>
+    <w:tmpl w:val="57B2B5DA"/>
+    <w:lvl w:ilvl="0" w:tplc="F8D80FCC">
+      <w:start w:val="4"/>
+      <w:numFmt w:val="bullet"/>
+      <w:lvlText w:val="-"/>
+      <w:lvlJc w:val="left"/>
+      <w:pPr>
+        <w:ind w:left="1068" w:hanging="360"/>
+      </w:pPr>
+      <w:rPr>
+        <w:rFonts w:ascii="Calibri" w:eastAsiaTheme="minorHAnsi" w:hAnsi="Calibri" w:cs="Calibri" w:hint="default"/>
+      </w:rPr>
+    </w:lvl>
+    <w:lvl w:ilvl="1" w:tplc="0C090003">
+      <w:start w:val="1"/>
+      <w:numFmt w:val="bullet"/>
+      <w:lvlText w:val="o"/>
+      <w:lvlJc w:val="left"/>
+      <w:pPr>
+        <w:ind w:left="1788" w:hanging="360"/>
+      </w:pPr>
+      <w:rPr>
+        <w:rFonts w:ascii="Courier New" w:hAnsi="Courier New" w:cs="Courier New" w:hint="default"/>
+      </w:rPr>
+    </w:lvl>
+    <w:lvl w:ilvl="2" w:tplc="0C090005">
+      <w:start w:val="1"/>
+      <w:numFmt w:val="bullet"/>
+      <w:lvlText w:val=""/>
+      <w:lvlJc w:val="left"/>
+      <w:pPr>
+        <w:ind w:left="2508" w:hanging="360"/>
+      </w:pPr>
+      <w:rPr>
+        <w:rFonts w:ascii="Wingdings" w:hAnsi="Wingdings" w:hint="default"/>
+      </w:rPr>
+    </w:lvl>
+    <w:lvl w:ilvl="3" w:tplc="0C090001" w:tentative="1">
+      <w:start w:val="1"/>
+      <w:numFmt w:val="bullet"/>
+      <w:lvlText w:val=""/>
+      <w:lvlJc w:val="left"/>
+      <w:pPr>
+        <w:ind w:left="3228" w:hanging="360"/>
+      </w:pPr>
+      <w:rPr>
+        <w:rFonts w:ascii="Symbol" w:hAnsi="Symbol" w:hint="default"/>
+      </w:rPr>
+    </w:lvl>
+    <w:lvl w:ilvl="4" w:tplc="0C090003" w:tentative="1">
+      <w:start w:val="1"/>
+      <w:numFmt w:val="bullet"/>
+      <w:lvlText w:val="o"/>
+      <w:lvlJc w:val="left"/>
+      <w:pPr>
+        <w:ind w:left="3948" w:hanging="360"/>
+      </w:pPr>
+      <w:rPr>
+        <w:rFonts w:ascii="Courier New" w:hAnsi="Courier New" w:cs="Courier New" w:hint="default"/>
+      </w:rPr>
+    </w:lvl>
+    <w:lvl w:ilvl="5" w:tplc="0C090005" w:tentative="1">
+      <w:start w:val="1"/>
+      <w:numFmt w:val="bullet"/>
+      <w:lvlText w:val=""/>
+      <w:lvlJc w:val="left"/>
+      <w:pPr>
+        <w:ind w:left="4668" w:hanging="360"/>
+      </w:pPr>
+      <w:rPr>
+        <w:rFonts w:ascii="Wingdings" w:hAnsi="Wingdings" w:hint="default"/>
+      </w:rPr>
+    </w:lvl>
+    <w:lvl w:ilvl="6" w:tplc="0C090001" w:tentative="1">
+      <w:start w:val="1"/>
+      <w:numFmt w:val="bullet"/>
+      <w:lvlText w:val=""/>
+      <w:lvlJc w:val="left"/>
+      <w:pPr>
+        <w:ind w:left="5388" w:hanging="360"/>
+      </w:pPr>
+      <w:rPr>
+        <w:rFonts w:ascii="Symbol" w:hAnsi="Symbol" w:hint="default"/>
+      </w:rPr>
+    </w:lvl>
+    <w:lvl w:ilvl="7" w:tplc="0C090003" w:tentative="1">
+      <w:start w:val="1"/>
+      <w:numFmt w:val="bullet"/>
+      <w:lvlText w:val="o"/>
+      <w:lvlJc w:val="left"/>
+      <w:pPr>
+        <w:ind w:left="6108" w:hanging="360"/>
+      </w:pPr>
+      <w:rPr>
+        <w:rFonts w:ascii="Courier New" w:hAnsi="Courier New" w:cs="Courier New" w:hint="default"/>
+      </w:rPr>
+    </w:lvl>
+    <w:lvl w:ilvl="8" w:tplc="0C090005" w:tentative="1">
+      <w:start w:val="1"/>
+      <w:numFmt w:val="bullet"/>
+      <w:lvlText w:val=""/>
+      <w:lvlJc w:val="left"/>
+      <w:pPr>
+        <w:ind w:left="6828" w:hanging="360"/>
+      </w:pPr>
+      <w:rPr>
+        <w:rFonts w:ascii="Wingdings" w:hAnsi="Wingdings" w:hint="default"/>
+      </w:rPr>
+    </w:lvl>
+  </w:abstractNum>
+  <w:abstractNum w:abstractNumId="2" w15:restartNumberingAfterBreak="0">
+    <w:nsid w:val="66151290"/>
+    <w:multiLevelType w:val="hybridMultilevel"/>
+    <w:tmpl w:val="5626705C"/>
+    <w:lvl w:ilvl="0" w:tplc="0C09000F">
+      <w:start w:val="1"/>
+      <w:numFmt w:val="decimal"/>
+      <w:lvlText w:val="%1."/>
+      <w:lvlJc w:val="left"/>
+      <w:pPr>
+        <w:ind w:left="720" w:hanging="360"/>
+      </w:pPr>
+      <w:rPr>
+        <w:rFonts w:hint="default"/>
+      </w:rPr>
+    </w:lvl>
+    <w:lvl w:ilvl="1" w:tplc="0C090019">
+      <w:start w:val="1"/>
+      <w:numFmt w:val="lowerLetter"/>
+      <w:lvlText w:val="%2."/>
+      <w:lvlJc w:val="left"/>
+      <w:pPr>
+        <w:ind w:left="1440" w:hanging="360"/>
+      </w:pPr>
+    </w:lvl>
+    <w:lvl w:ilvl="2" w:tplc="0C09001B">
+      <w:start w:val="1"/>
+      <w:numFmt w:val="lowerRoman"/>
+      <w:lvlText w:val="%3."/>
+      <w:lvlJc w:val="right"/>
+      <w:pPr>
+        <w:ind w:left="2160" w:hanging="180"/>
+      </w:pPr>
+    </w:lvl>
+    <w:lvl w:ilvl="3" w:tplc="0C09000F">
+      <w:start w:val="1"/>
+      <w:numFmt w:val="decimal"/>
+      <w:lvlText w:val="%4."/>
+      <w:lvlJc w:val="left"/>
+      <w:pPr>
+        <w:ind w:left="2880" w:hanging="360"/>
+      </w:pPr>
+    </w:lvl>
+    <w:lvl w:ilvl="4" w:tplc="0C090019" w:tentative="1">
+      <w:start w:val="1"/>
+      <w:numFmt w:val="lowerLetter"/>
+      <w:lvlText w:val="%5."/>
+      <w:lvlJc w:val="left"/>
+      <w:pPr>
+        <w:ind w:left="3600" w:hanging="360"/>
+      </w:pPr>
+    </w:lvl>
+    <w:lvl w:ilvl="5" w:tplc="0C09001B" w:tentative="1">
+      <w:start w:val="1"/>
+      <w:numFmt w:val="lowerRoman"/>
+      <w:lvlText w:val="%6."/>
+      <w:lvlJc w:val="right"/>
+      <w:pPr>
+        <w:ind w:left="4320" w:hanging="180"/>
+      </w:pPr>
+    </w:lvl>
+    <w:lvl w:ilvl="6" w:tplc="0C09000F" w:tentative="1">
+      <w:start w:val="1"/>
+      <w:numFmt w:val="decimal"/>
+      <w:lvlText w:val="%7."/>
+      <w:lvlJc w:val="left"/>
+      <w:pPr>
+        <w:ind w:left="5040" w:hanging="360"/>
+      </w:pPr>
+    </w:lvl>
+    <w:lvl w:ilvl="7" w:tplc="0C090019" w:tentative="1">
+      <w:start w:val="1"/>
+      <w:numFmt w:val="lowerLetter"/>
+      <w:lvlText w:val="%8."/>
+      <w:lvlJc w:val="left"/>
+      <w:pPr>
+        <w:ind w:left="5760" w:hanging="360"/>
+      </w:pPr>
+    </w:lvl>
+    <w:lvl w:ilvl="8" w:tplc="0C09001B" w:tentative="1">
+      <w:start w:val="1"/>
+      <w:numFmt w:val="lowerRoman"/>
+      <w:lvlText w:val="%9."/>
+      <w:lvlJc w:val="right"/>
+      <w:pPr>
+        <w:ind w:left="6480" w:hanging="180"/>
+      </w:pPr>
+    </w:lvl>
+  </w:abstractNum>
+  <w:num w:numId="1" w16cid:durableId="257641160">
+    <w:abstractNumId w:val="2"/>
+  </w:num>
+  <w:num w:numId="2" w16cid:durableId="2096516524">
+    <w:abstractNumId w:val="1"/>
+  </w:num>
+  <w:num w:numId="3" w16cid:durableId="258098909">
+    <w:abstractNumId w:val="0"/>
+  </w:num>
+</w:numbering>
 </file>
 
 <file path=word/styles.xml><?xml version="1.0" encoding="utf-8"?>
@@ -1493,6 +2304,17 @@
       <w:color w:val="2F5496" w:themeColor="accent1" w:themeShade="BF"/>
     </w:rPr>
   </w:style>
+  <w:style w:type="paragraph" w:styleId="ListParagraph">
+    <w:name w:val="List Paragraph"/>
+    <w:basedOn w:val="Normal"/>
+    <w:uiPriority w:val="34"/>
+    <w:qFormat/>
+    <w:rsid w:val="00E136A3"/>
+    <w:pPr>
+      <w:ind w:left="720"/>
+      <w:contextualSpacing/>
+    </w:pPr>
+  </w:style>
 </w:styles>
 </file>
 

</xml_diff>